<commit_message>
InforGem: Auto-guardado de Inspección para el equipo 65-GC-011
</commit_message>
<xml_diff>
--- a/Historial_Informes/65-GC-011/Informe_Inspección_65-GC-011.docx
+++ b/Historial_Informes/65-GC-011/Informe_Inspección_65-GC-011.docx
@@ -383,7 +383,7 @@
         <w:rPr>
           <w:rtl w:val="0"/>
         </w:rPr>
-        <w:t xml:space="preserve">Se realizó Inspección a equipo compresor GA 250 con identificación  65-GC-011 de , , conforme a procedimientos internos y buenas prácticas de mantenimiento.</w:t>
+        <w:t xml:space="preserve">Se realizó Inspección a equipo compresor GA 250 con identificación  65-GC-011 de patio estanques, área húmeda, conforme a procedimientos internos y buenas prácticas de mantenimiento.</w:t>
       </w:r>
     </w:p>
     <w:p>
@@ -643,7 +643,7 @@
         <w:rPr>
           <w:rtl w:val="0"/>
         </w:rPr>
-        <w:t xml:space="preserve">Verificación de parámetros de operación (Presión de carga:   / descarga:  y temperatura de salida del elemento (66.5).</w:t>
+        <w:t xml:space="preserve">Verificación de parámetros de operación (Presión de carga: 7.5  / descarga: 7.0 y temperatura de salida del elemento (66.5).</w:t>
       </w:r>
     </w:p>
     <w:p>
@@ -1267,7 +1267,7 @@
                 <w:vertAlign w:val="baseline"/>
                 <w:rtl w:val="0"/>
               </w:rPr>
-              <w:t xml:space="preserve">Ignacio Morales</w:t>
+              <w:t xml:space="preserve">Ignacio</w:t>
             </w:r>
           </w:p>
         </w:tc>
@@ -1498,7 +1498,7 @@
                 <w:vertAlign w:val="baseline"/>
                 <w:rtl w:val="0"/>
               </w:rPr>
-              <w:t xml:space="preserve">Emian Sanchez</w:t>
+              <w:t xml:space="preserve">Pendiente</w:t>
             </w:r>
           </w:p>
         </w:tc>
@@ -4766,7 +4766,7 @@
         <w:rPr>
           <w:rtl w:val="0"/>
         </w:rPr>
-        <w:t xml:space="preserve">Ignacio Morales</w:t>
+        <w:t xml:space="preserve">Ignacio</w:t>
       </w:r>
       <w:r>
         <w:rPr>

</xml_diff>